<commit_message>
3 e 4 modificati
</commit_message>
<xml_diff>
--- a/es 3/Report 3.docx
+++ b/es 3/Report 3.docx
@@ -67,7 +67,7 @@
     </w:p>
     <w:p>
       <w:pPr>
-        <w:pStyle w:val="ListParagraph"/>
+        <w:pStyle w:val="Paragrafoelenco"/>
         <w:numPr>
           <w:ilvl w:val="0"/>
           <w:numId w:val="3"/>
@@ -97,7 +97,7 @@
     </w:p>
     <w:p>
       <w:pPr>
-        <w:pStyle w:val="ListParagraph"/>
+        <w:pStyle w:val="Paragrafoelenco"/>
         <w:numPr>
           <w:ilvl w:val="0"/>
           <w:numId w:val="3"/>
@@ -119,7 +119,7 @@
     </w:p>
     <w:p>
       <w:pPr>
-        <w:pStyle w:val="ListParagraph"/>
+        <w:pStyle w:val="Paragrafoelenco"/>
         <w:numPr>
           <w:ilvl w:val="0"/>
           <w:numId w:val="3"/>
@@ -181,7 +181,7 @@
     </w:p>
     <w:p>
       <w:pPr>
-        <w:pStyle w:val="ListParagraph"/>
+        <w:pStyle w:val="Paragrafoelenco"/>
         <w:numPr>
           <w:ilvl w:val="0"/>
           <w:numId w:val="3"/>
@@ -203,7 +203,7 @@
     </w:p>
     <w:p>
       <w:pPr>
-        <w:pStyle w:val="ListParagraph"/>
+        <w:pStyle w:val="Paragrafoelenco"/>
         <w:numPr>
           <w:ilvl w:val="0"/>
           <w:numId w:val="3"/>
@@ -257,7 +257,7 @@
     </w:p>
     <w:tbl>
       <w:tblPr>
-        <w:tblStyle w:val="TableGrid"/>
+        <w:tblStyle w:val="Grigliatabella"/>
         <w:tblpPr w:leftFromText="141" w:rightFromText="141" w:vertAnchor="text" w:horzAnchor="margin" w:tblpXSpec="center" w:tblpY="954"/>
         <w:tblW w:w="11410" w:type="dxa"/>
         <w:tblLook w:val="04A0" w:firstRow="1" w:lastRow="0" w:firstColumn="1" w:lastColumn="0" w:noHBand="0" w:noVBand="1"/>
@@ -300,6 +300,7 @@
                 <w:bCs/>
               </w:rPr>
             </w:pPr>
+            <w:proofErr w:type="spellStart"/>
             <w:r>
               <w:rPr>
                 <w:b/>
@@ -307,6 +308,7 @@
               </w:rPr>
               <w:t>input_order</w:t>
             </w:r>
+            <w:proofErr w:type="spellEnd"/>
           </w:p>
         </w:tc>
         <w:tc>
@@ -323,6 +325,7 @@
                 <w:bCs/>
               </w:rPr>
             </w:pPr>
+            <w:proofErr w:type="spellStart"/>
             <w:r>
               <w:rPr>
                 <w:b/>
@@ -330,6 +333,7 @@
               </w:rPr>
               <w:t>first_fail</w:t>
             </w:r>
+            <w:proofErr w:type="spellEnd"/>
           </w:p>
         </w:tc>
         <w:tc>
@@ -346,6 +350,7 @@
                 <w:bCs/>
               </w:rPr>
             </w:pPr>
+            <w:proofErr w:type="spellStart"/>
             <w:r>
               <w:rPr>
                 <w:b/>
@@ -353,6 +358,7 @@
               </w:rPr>
               <w:t>dom_w_deg</w:t>
             </w:r>
+            <w:proofErr w:type="spellEnd"/>
           </w:p>
         </w:tc>
       </w:tr>
@@ -384,6 +390,7 @@
                 <w:bCs/>
               </w:rPr>
             </w:pPr>
+            <w:proofErr w:type="spellStart"/>
             <w:r>
               <w:rPr>
                 <w:b/>
@@ -391,6 +398,7 @@
               </w:rPr>
               <w:t>indomain_min</w:t>
             </w:r>
+            <w:proofErr w:type="spellEnd"/>
           </w:p>
         </w:tc>
         <w:tc>
@@ -406,6 +414,7 @@
                 <w:bCs/>
               </w:rPr>
             </w:pPr>
+            <w:proofErr w:type="spellStart"/>
             <w:r>
               <w:rPr>
                 <w:b/>
@@ -413,6 +422,7 @@
               </w:rPr>
               <w:t>indomain_random</w:t>
             </w:r>
+            <w:proofErr w:type="spellEnd"/>
           </w:p>
         </w:tc>
         <w:tc>
@@ -428,6 +438,7 @@
                 <w:bCs/>
               </w:rPr>
             </w:pPr>
+            <w:proofErr w:type="spellStart"/>
             <w:r>
               <w:rPr>
                 <w:b/>
@@ -435,6 +446,7 @@
               </w:rPr>
               <w:t>indomain_min</w:t>
             </w:r>
+            <w:proofErr w:type="spellEnd"/>
           </w:p>
         </w:tc>
         <w:tc>
@@ -450,6 +462,7 @@
                 <w:bCs/>
               </w:rPr>
             </w:pPr>
+            <w:proofErr w:type="spellStart"/>
             <w:r>
               <w:rPr>
                 <w:b/>
@@ -457,6 +470,7 @@
               </w:rPr>
               <w:t>indomain_random</w:t>
             </w:r>
+            <w:proofErr w:type="spellEnd"/>
           </w:p>
         </w:tc>
         <w:tc>
@@ -472,6 +486,7 @@
                 <w:bCs/>
               </w:rPr>
             </w:pPr>
+            <w:proofErr w:type="spellStart"/>
             <w:r>
               <w:rPr>
                 <w:b/>
@@ -479,6 +494,7 @@
               </w:rPr>
               <w:t>indomain_min</w:t>
             </w:r>
+            <w:proofErr w:type="spellEnd"/>
           </w:p>
         </w:tc>
         <w:tc>
@@ -494,6 +510,7 @@
                 <w:bCs/>
               </w:rPr>
             </w:pPr>
+            <w:proofErr w:type="spellStart"/>
             <w:r>
               <w:rPr>
                 <w:b/>
@@ -501,6 +518,7 @@
               </w:rPr>
               <w:t>indomain_random</w:t>
             </w:r>
+            <w:proofErr w:type="spellEnd"/>
           </w:p>
         </w:tc>
       </w:tr>
@@ -1047,6 +1065,7 @@
         </w:rPr>
         <w:t xml:space="preserve">As we can see, </w:t>
       </w:r>
+      <w:proofErr w:type="spellStart"/>
       <w:r>
         <w:rPr>
           <w:b/>
@@ -1057,6 +1076,7 @@
         </w:rPr>
         <w:t>input_order+indomain_min</w:t>
       </w:r>
+      <w:proofErr w:type="spellEnd"/>
       <w:r>
         <w:rPr>
           <w:sz w:val="28"/>
@@ -1146,6 +1166,7 @@
         </w:rPr>
         <w:t xml:space="preserve"> the results of </w:t>
       </w:r>
+      <w:proofErr w:type="spellStart"/>
       <w:r>
         <w:rPr>
           <w:b/>
@@ -1166,6 +1187,7 @@
         </w:rPr>
         <w:t>indomain_random</w:t>
       </w:r>
+      <w:proofErr w:type="spellEnd"/>
       <w:r>
         <w:rPr>
           <w:sz w:val="28"/>
@@ -1197,7 +1219,7 @@
           <w:szCs w:val="28"/>
           <w:lang w:val="en-US"/>
         </w:rPr>
-        <w:t xml:space="preserve"> This works for every one of these heuristics. </w:t>
+        <w:t xml:space="preserve"> </w:t>
       </w:r>
     </w:p>
     <w:p>
@@ -1210,11 +1232,13 @@
       </w:pPr>
       <w:r>
         <w:rPr>
+          <w:b/>
+          <w:bCs/>
           <w:sz w:val="28"/>
           <w:szCs w:val="28"/>
           <w:lang w:val="en-US"/>
         </w:rPr>
-        <w:t xml:space="preserve">When we try the </w:t>
+        <w:t>Talking specifically about the problem of N-Queens, when we try to put the first queen in a</w:t>
       </w:r>
       <w:r>
         <w:rPr>
@@ -1224,15 +1248,109 @@
           <w:szCs w:val="28"/>
           <w:lang w:val="en-US"/>
         </w:rPr>
-        <w:t xml:space="preserve">first_fail </w:t>
-      </w:r>
-      <w:r>
-        <w:rPr>
+        <w:t xml:space="preserve">n </w:t>
+      </w:r>
+      <w:r>
+        <w:rPr>
+          <w:b/>
+          <w:bCs/>
           <w:sz w:val="28"/>
           <w:szCs w:val="28"/>
           <w:lang w:val="en-US"/>
         </w:rPr>
-        <w:t>heuristic we essentially try to fit the variables with less possibilities of assignable values, thus eliminating from the search tree huge subtrees without even exploring them through propagation. The fails happen earlier in the search compared to the input_order mode.</w:t>
+        <w:t>area of the chessboard</w:t>
+      </w:r>
+      <w:r>
+        <w:rPr>
+          <w:b/>
+          <w:bCs/>
+          <w:sz w:val="28"/>
+          <w:szCs w:val="28"/>
+          <w:lang w:val="en-US"/>
+        </w:rPr>
+        <w:t xml:space="preserve"> </w:t>
+      </w:r>
+      <w:r>
+        <w:rPr>
+          <w:b/>
+          <w:bCs/>
+          <w:sz w:val="28"/>
+          <w:szCs w:val="28"/>
+          <w:lang w:val="en-US"/>
+        </w:rPr>
+        <w:t>that is not the top-left corner</w:t>
+      </w:r>
+      <w:r>
+        <w:rPr>
+          <w:sz w:val="28"/>
+          <w:szCs w:val="28"/>
+          <w:lang w:val="en-US"/>
+        </w:rPr>
+        <w:t>, (say the cell in the center for example)</w:t>
+      </w:r>
+      <w:r>
+        <w:rPr>
+          <w:sz w:val="28"/>
+          <w:szCs w:val="28"/>
+          <w:lang w:val="en-US"/>
+        </w:rPr>
+        <w:t xml:space="preserve"> </w:t>
+      </w:r>
+      <w:r>
+        <w:rPr>
+          <w:b/>
+          <w:bCs/>
+          <w:sz w:val="28"/>
+          <w:szCs w:val="28"/>
+          <w:lang w:val="en-US"/>
+        </w:rPr>
+        <w:t>we get much more possible paths to follow</w:t>
+      </w:r>
+      <w:r>
+        <w:rPr>
+          <w:sz w:val="28"/>
+          <w:szCs w:val="28"/>
+          <w:lang w:val="en-US"/>
+        </w:rPr>
+        <w:t xml:space="preserve"> in the subtree generated from that placement, </w:t>
+      </w:r>
+      <w:r>
+        <w:rPr>
+          <w:b/>
+          <w:bCs/>
+          <w:sz w:val="28"/>
+          <w:szCs w:val="28"/>
+          <w:lang w:val="en-US"/>
+        </w:rPr>
+        <w:t xml:space="preserve">which leads to a </w:t>
+      </w:r>
+      <w:r>
+        <w:rPr>
+          <w:b/>
+          <w:bCs/>
+          <w:sz w:val="28"/>
+          <w:szCs w:val="28"/>
+          <w:lang w:val="en-US"/>
+        </w:rPr>
+        <w:t>greater</w:t>
+      </w:r>
+      <w:r>
+        <w:rPr>
+          <w:b/>
+          <w:bCs/>
+          <w:sz w:val="28"/>
+          <w:szCs w:val="28"/>
+          <w:lang w:val="en-US"/>
+        </w:rPr>
+        <w:t xml:space="preserve"> chance to find a solution</w:t>
+      </w:r>
+      <w:r>
+        <w:rPr>
+          <w:sz w:val="28"/>
+          <w:szCs w:val="28"/>
+          <w:lang w:val="en-US"/>
+        </w:rPr>
+        <w:t xml:space="preserve">. </w:t>
       </w:r>
     </w:p>
     <w:p>
@@ -1249,8 +1367,74 @@
           <w:szCs w:val="28"/>
           <w:lang w:val="en-US"/>
         </w:rPr>
+        <w:t xml:space="preserve">When we try the </w:t>
+      </w:r>
+      <w:proofErr w:type="spellStart"/>
+      <w:r>
+        <w:rPr>
+          <w:b/>
+          <w:bCs/>
+          <w:sz w:val="28"/>
+          <w:szCs w:val="28"/>
+          <w:lang w:val="en-US"/>
+        </w:rPr>
+        <w:t>first_fail</w:t>
+      </w:r>
+      <w:proofErr w:type="spellEnd"/>
+      <w:r>
+        <w:rPr>
+          <w:b/>
+          <w:bCs/>
+          <w:sz w:val="28"/>
+          <w:szCs w:val="28"/>
+          <w:lang w:val="en-US"/>
+        </w:rPr>
+        <w:t xml:space="preserve"> </w:t>
+      </w:r>
+      <w:r>
+        <w:rPr>
+          <w:sz w:val="28"/>
+          <w:szCs w:val="28"/>
+          <w:lang w:val="en-US"/>
+        </w:rPr>
+        <w:t xml:space="preserve">heuristic we essentially try to fit the variables with less possibilities of assignable values, thus eliminating from the search tree huge subtrees without even exploring them through propagation. The fails happen earlier in the search compared to the </w:t>
+      </w:r>
+      <w:proofErr w:type="spellStart"/>
+      <w:r>
+        <w:rPr>
+          <w:sz w:val="28"/>
+          <w:szCs w:val="28"/>
+          <w:lang w:val="en-US"/>
+        </w:rPr>
+        <w:t>input_order</w:t>
+      </w:r>
+      <w:proofErr w:type="spellEnd"/>
+      <w:r>
+        <w:rPr>
+          <w:sz w:val="28"/>
+          <w:szCs w:val="28"/>
+          <w:lang w:val="en-US"/>
+        </w:rPr>
+        <w:t xml:space="preserve"> mode.</w:t>
+      </w:r>
+    </w:p>
+    <w:p>
+      <w:pPr>
+        <w:rPr>
+          <w:sz w:val="28"/>
+          <w:szCs w:val="28"/>
+          <w:lang w:val="en-US"/>
+        </w:rPr>
+      </w:pPr>
+      <w:r>
+        <w:rPr>
+          <w:sz w:val="28"/>
+          <w:szCs w:val="28"/>
+          <w:lang w:val="en-US"/>
+        </w:rPr>
         <w:t xml:space="preserve">We gain the same numbers from the searches using </w:t>
       </w:r>
+      <w:proofErr w:type="spellStart"/>
       <w:r>
         <w:rPr>
           <w:b/>
@@ -1261,6 +1445,7 @@
         </w:rPr>
         <w:t>dom_w_deg</w:t>
       </w:r>
+      <w:proofErr w:type="spellEnd"/>
       <w:r>
         <w:rPr>
           <w:sz w:val="28"/>
@@ -1283,23 +1468,38 @@
           <w:szCs w:val="28"/>
           <w:lang w:val="en-US"/>
         </w:rPr>
-        <w:t xml:space="preserve">because if a constraint fails and the weight associated with it increments by one, this will change the weighted degree of every variable involved by that constraint in the same way. This will make them ordered by </w:t>
-      </w:r>
-      <w:r>
-        <w:rPr>
+        <w:t>because if a constraint fails and the weight associated with it increments by one, this will change the weighted degree of every variable involved by that constraint in the same way. This will make them ordered by minimum domain size.</w:t>
+      </w:r>
+    </w:p>
+    <w:p>
+      <w:pPr>
+        <w:rPr>
+          <w:b/>
+          <w:bCs/>
           <w:sz w:val="28"/>
           <w:szCs w:val="28"/>
           <w:lang w:val="en-US"/>
         </w:rPr>
-        <w:t xml:space="preserve">minimum </w:t>
-      </w:r>
-      <w:r>
-        <w:rPr>
+      </w:pPr>
+      <w:r>
+        <w:rPr>
+          <w:b/>
+          <w:bCs/>
           <w:sz w:val="28"/>
           <w:szCs w:val="28"/>
           <w:lang w:val="en-US"/>
         </w:rPr>
-        <w:t>domain size.</w:t>
+        <w:t>E</w:t>
+      </w:r>
+      <w:r>
+        <w:rPr>
+          <w:b/>
+          <w:bCs/>
+          <w:sz w:val="28"/>
+          <w:szCs w:val="28"/>
+          <w:lang w:val="en-US"/>
+        </w:rPr>
+        <w:t>very variable appears in every constraint the same number of times, leading to no queen being more difficult to place than any other and the two heuristics behaving the same way.</w:t>
       </w:r>
     </w:p>
     <w:p>
@@ -1482,13 +1682,12 @@
           <w:szCs w:val="44"/>
           <w:lang w:val="en-US"/>
         </w:rPr>
-        <w:lastRenderedPageBreak/>
         <w:t>Poster</w:t>
       </w:r>
     </w:p>
     <w:tbl>
       <w:tblPr>
-        <w:tblStyle w:val="TableGrid"/>
+        <w:tblStyle w:val="Grigliatabella"/>
         <w:tblpPr w:leftFromText="141" w:rightFromText="141" w:vertAnchor="text" w:horzAnchor="margin" w:tblpXSpec="center" w:tblpY="50"/>
         <w:tblW w:w="11410" w:type="dxa"/>
         <w:tblLook w:val="04A0" w:firstRow="1" w:lastRow="0" w:firstColumn="1" w:lastColumn="0" w:noHBand="0" w:noVBand="1"/>
@@ -1536,6 +1735,7 @@
                 <w:iCs/>
               </w:rPr>
             </w:pPr>
+            <w:proofErr w:type="spellStart"/>
             <w:r>
               <w:rPr>
                 <w:b/>
@@ -1545,6 +1745,7 @@
               </w:rPr>
               <w:t>input_order</w:t>
             </w:r>
+            <w:proofErr w:type="spellEnd"/>
           </w:p>
         </w:tc>
         <w:tc>
@@ -1563,6 +1764,7 @@
                 <w:iCs/>
               </w:rPr>
             </w:pPr>
+            <w:proofErr w:type="spellStart"/>
             <w:r>
               <w:rPr>
                 <w:b/>
@@ -1572,6 +1774,7 @@
               </w:rPr>
               <w:t>first_fail</w:t>
             </w:r>
+            <w:proofErr w:type="spellEnd"/>
           </w:p>
         </w:tc>
         <w:tc>
@@ -1590,6 +1793,7 @@
                 <w:iCs/>
               </w:rPr>
             </w:pPr>
+            <w:proofErr w:type="spellStart"/>
             <w:r>
               <w:rPr>
                 <w:b/>
@@ -1599,6 +1803,7 @@
               </w:rPr>
               <w:t>dom_w_deg</w:t>
             </w:r>
+            <w:proofErr w:type="spellEnd"/>
           </w:p>
         </w:tc>
       </w:tr>
@@ -1632,6 +1837,7 @@
                 <w:iCs/>
               </w:rPr>
             </w:pPr>
+            <w:proofErr w:type="spellStart"/>
             <w:r>
               <w:rPr>
                 <w:b/>
@@ -1641,6 +1847,7 @@
               </w:rPr>
               <w:t>indomain_min</w:t>
             </w:r>
+            <w:proofErr w:type="spellEnd"/>
           </w:p>
         </w:tc>
         <w:tc>
@@ -1658,6 +1865,7 @@
                 <w:iCs/>
               </w:rPr>
             </w:pPr>
+            <w:proofErr w:type="spellStart"/>
             <w:r>
               <w:rPr>
                 <w:b/>
@@ -1667,6 +1875,7 @@
               </w:rPr>
               <w:t>indomain_random</w:t>
             </w:r>
+            <w:proofErr w:type="spellEnd"/>
           </w:p>
         </w:tc>
         <w:tc>
@@ -1684,6 +1893,7 @@
                 <w:iCs/>
               </w:rPr>
             </w:pPr>
+            <w:proofErr w:type="spellStart"/>
             <w:r>
               <w:rPr>
                 <w:b/>
@@ -1693,6 +1903,7 @@
               </w:rPr>
               <w:t>indomain_min</w:t>
             </w:r>
+            <w:proofErr w:type="spellEnd"/>
           </w:p>
         </w:tc>
         <w:tc>
@@ -1710,6 +1921,7 @@
                 <w:iCs/>
               </w:rPr>
             </w:pPr>
+            <w:proofErr w:type="spellStart"/>
             <w:r>
               <w:rPr>
                 <w:b/>
@@ -1719,6 +1931,7 @@
               </w:rPr>
               <w:t>indomain_random</w:t>
             </w:r>
+            <w:proofErr w:type="spellEnd"/>
           </w:p>
         </w:tc>
         <w:tc>
@@ -1736,6 +1949,7 @@
                 <w:iCs/>
               </w:rPr>
             </w:pPr>
+            <w:proofErr w:type="spellStart"/>
             <w:r>
               <w:rPr>
                 <w:b/>
@@ -1745,6 +1959,7 @@
               </w:rPr>
               <w:t>indomain_min</w:t>
             </w:r>
+            <w:proofErr w:type="spellEnd"/>
           </w:p>
         </w:tc>
         <w:tc>
@@ -1762,6 +1977,7 @@
                 <w:iCs/>
               </w:rPr>
             </w:pPr>
+            <w:proofErr w:type="spellStart"/>
             <w:r>
               <w:rPr>
                 <w:b/>
@@ -1771,6 +1987,7 @@
               </w:rPr>
               <w:t>indomain_random</w:t>
             </w:r>
+            <w:proofErr w:type="spellEnd"/>
           </w:p>
         </w:tc>
       </w:tr>
@@ -1822,8 +2039,13 @@
               <w:t>457</w:t>
             </w:r>
             <w:r>
-              <w:t xml:space="preserve"> fails</w:t>
-            </w:r>
+              <w:t xml:space="preserve"> </w:t>
+            </w:r>
+            <w:proofErr w:type="spellStart"/>
+            <w:r>
+              <w:t>fails</w:t>
+            </w:r>
+            <w:proofErr w:type="spellEnd"/>
           </w:p>
           <w:p>
             <w:pPr>
@@ -1866,8 +2088,17 @@
                 <w:b/>
                 <w:bCs/>
               </w:rPr>
-              <w:t>239,954 fails</w:t>
-            </w:r>
+              <w:t xml:space="preserve">239,954 </w:t>
+            </w:r>
+            <w:proofErr w:type="spellStart"/>
+            <w:r>
+              <w:rPr>
+                <w:b/>
+                <w:bCs/>
+              </w:rPr>
+              <w:t>fails</w:t>
+            </w:r>
+            <w:proofErr w:type="spellEnd"/>
           </w:p>
           <w:p>
             <w:pPr>
@@ -1907,8 +2138,13 @@
               <w:t>153</w:t>
             </w:r>
             <w:r>
-              <w:t xml:space="preserve"> fails</w:t>
-            </w:r>
+              <w:t xml:space="preserve"> </w:t>
+            </w:r>
+            <w:proofErr w:type="spellStart"/>
+            <w:r>
+              <w:t>fails</w:t>
+            </w:r>
+            <w:proofErr w:type="spellEnd"/>
           </w:p>
           <w:p>
             <w:pPr>
@@ -1937,8 +2173,17 @@
                 <w:b/>
                 <w:bCs/>
               </w:rPr>
-              <w:t>236,024 fails</w:t>
-            </w:r>
+              <w:t xml:space="preserve">236,024 </w:t>
+            </w:r>
+            <w:proofErr w:type="spellStart"/>
+            <w:r>
+              <w:rPr>
+                <w:b/>
+                <w:bCs/>
+              </w:rPr>
+              <w:t>fails</w:t>
+            </w:r>
+            <w:proofErr w:type="spellEnd"/>
           </w:p>
           <w:p>
             <w:pPr>
@@ -1967,8 +2212,13 @@
               <w:jc w:val="center"/>
             </w:pPr>
             <w:r>
-              <w:t>2,929,030 fails</w:t>
-            </w:r>
+              <w:t xml:space="preserve">2,929,030 </w:t>
+            </w:r>
+            <w:proofErr w:type="spellStart"/>
+            <w:r>
+              <w:t>fails</w:t>
+            </w:r>
+            <w:proofErr w:type="spellEnd"/>
           </w:p>
           <w:p>
             <w:pPr>
@@ -2049,8 +2299,17 @@
                 <w:b/>
                 <w:bCs/>
               </w:rPr>
-              <w:t>1,873 fails</w:t>
-            </w:r>
+              <w:t xml:space="preserve">1,873 </w:t>
+            </w:r>
+            <w:proofErr w:type="spellStart"/>
+            <w:r>
+              <w:rPr>
+                <w:b/>
+                <w:bCs/>
+              </w:rPr>
+              <w:t>fails</w:t>
+            </w:r>
+            <w:proofErr w:type="spellEnd"/>
           </w:p>
           <w:p>
             <w:pPr>
@@ -2075,8 +2334,13 @@
               <w:jc w:val="center"/>
             </w:pPr>
             <w:r>
-              <w:t>5,797,312 fails</w:t>
-            </w:r>
+              <w:t xml:space="preserve">5,797,312 </w:t>
+            </w:r>
+            <w:proofErr w:type="spellStart"/>
+            <w:r>
+              <w:t>fails</w:t>
+            </w:r>
+            <w:proofErr w:type="spellEnd"/>
           </w:p>
           <w:p>
             <w:pPr>
@@ -2105,8 +2369,17 @@
                 <w:b/>
                 <w:bCs/>
               </w:rPr>
-              <w:t>1,873 fails</w:t>
-            </w:r>
+              <w:t xml:space="preserve">1,873 </w:t>
+            </w:r>
+            <w:proofErr w:type="spellStart"/>
+            <w:r>
+              <w:rPr>
+                <w:b/>
+                <w:bCs/>
+              </w:rPr>
+              <w:t>fails</w:t>
+            </w:r>
+            <w:proofErr w:type="spellEnd"/>
           </w:p>
           <w:p>
             <w:pPr>
@@ -2135,8 +2408,13 @@
               <w:jc w:val="center"/>
             </w:pPr>
             <w:r>
-              <w:t>5,797,456 fails</w:t>
-            </w:r>
+              <w:t xml:space="preserve">5,797,456 </w:t>
+            </w:r>
+            <w:proofErr w:type="spellStart"/>
+            <w:r>
+              <w:t>fails</w:t>
+            </w:r>
+            <w:proofErr w:type="spellEnd"/>
           </w:p>
           <w:p>
             <w:pPr>
@@ -2161,7 +2439,7 @@
     </w:p>
     <w:tbl>
       <w:tblPr>
-        <w:tblStyle w:val="TableGrid"/>
+        <w:tblStyle w:val="Grigliatabella"/>
         <w:tblpPr w:leftFromText="141" w:rightFromText="141" w:vertAnchor="text" w:horzAnchor="margin" w:tblpXSpec="center" w:tblpY="854"/>
         <w:tblW w:w="11410" w:type="dxa"/>
         <w:tblLook w:val="04A0" w:firstRow="1" w:lastRow="0" w:firstColumn="1" w:lastColumn="0" w:noHBand="0" w:noVBand="1"/>
@@ -2206,6 +2484,7 @@
                 <w:iCs/>
               </w:rPr>
             </w:pPr>
+            <w:proofErr w:type="spellStart"/>
             <w:r>
               <w:rPr>
                 <w:b/>
@@ -2215,6 +2494,7 @@
               </w:rPr>
               <w:t>input_order</w:t>
             </w:r>
+            <w:proofErr w:type="spellEnd"/>
           </w:p>
         </w:tc>
         <w:tc>
@@ -2233,6 +2513,7 @@
                 <w:iCs/>
               </w:rPr>
             </w:pPr>
+            <w:proofErr w:type="spellStart"/>
             <w:r>
               <w:rPr>
                 <w:b/>
@@ -2242,6 +2523,7 @@
               </w:rPr>
               <w:t>first_fail</w:t>
             </w:r>
+            <w:proofErr w:type="spellEnd"/>
           </w:p>
         </w:tc>
         <w:tc>
@@ -2260,6 +2542,7 @@
                 <w:iCs/>
               </w:rPr>
             </w:pPr>
+            <w:proofErr w:type="spellStart"/>
             <w:r>
               <w:rPr>
                 <w:b/>
@@ -2269,6 +2552,7 @@
               </w:rPr>
               <w:t>dom_w_deg</w:t>
             </w:r>
+            <w:proofErr w:type="spellEnd"/>
           </w:p>
         </w:tc>
       </w:tr>
@@ -2302,6 +2586,7 @@
                 <w:iCs/>
               </w:rPr>
             </w:pPr>
+            <w:proofErr w:type="spellStart"/>
             <w:r>
               <w:rPr>
                 <w:b/>
@@ -2311,6 +2596,7 @@
               </w:rPr>
               <w:t>indomain_min</w:t>
             </w:r>
+            <w:proofErr w:type="spellEnd"/>
           </w:p>
         </w:tc>
         <w:tc>
@@ -2328,6 +2614,7 @@
                 <w:iCs/>
               </w:rPr>
             </w:pPr>
+            <w:proofErr w:type="spellStart"/>
             <w:r>
               <w:rPr>
                 <w:b/>
@@ -2337,6 +2624,7 @@
               </w:rPr>
               <w:t>indomain_random</w:t>
             </w:r>
+            <w:proofErr w:type="spellEnd"/>
           </w:p>
         </w:tc>
         <w:tc>
@@ -2354,6 +2642,7 @@
                 <w:iCs/>
               </w:rPr>
             </w:pPr>
+            <w:proofErr w:type="spellStart"/>
             <w:r>
               <w:rPr>
                 <w:b/>
@@ -2363,6 +2652,7 @@
               </w:rPr>
               <w:t>indomain_min</w:t>
             </w:r>
+            <w:proofErr w:type="spellEnd"/>
           </w:p>
         </w:tc>
         <w:tc>
@@ -2380,6 +2670,7 @@
                 <w:iCs/>
               </w:rPr>
             </w:pPr>
+            <w:proofErr w:type="spellStart"/>
             <w:r>
               <w:rPr>
                 <w:b/>
@@ -2389,6 +2680,7 @@
               </w:rPr>
               <w:t>indomain_random</w:t>
             </w:r>
+            <w:proofErr w:type="spellEnd"/>
           </w:p>
         </w:tc>
         <w:tc>
@@ -2406,6 +2698,7 @@
                 <w:iCs/>
               </w:rPr>
             </w:pPr>
+            <w:proofErr w:type="spellStart"/>
             <w:r>
               <w:rPr>
                 <w:b/>
@@ -2415,6 +2708,7 @@
               </w:rPr>
               <w:t>indomain_min</w:t>
             </w:r>
+            <w:proofErr w:type="spellEnd"/>
           </w:p>
         </w:tc>
         <w:tc>
@@ -2432,6 +2726,7 @@
                 <w:iCs/>
               </w:rPr>
             </w:pPr>
+            <w:proofErr w:type="spellStart"/>
             <w:r>
               <w:rPr>
                 <w:b/>
@@ -2441,6 +2736,7 @@
               </w:rPr>
               <w:t>indomain_random</w:t>
             </w:r>
+            <w:proofErr w:type="spellEnd"/>
           </w:p>
         </w:tc>
       </w:tr>
@@ -2485,8 +2781,17 @@
                 <w:b/>
                 <w:bCs/>
               </w:rPr>
-              <w:t>30 fails</w:t>
-            </w:r>
+              <w:t xml:space="preserve">30 </w:t>
+            </w:r>
+            <w:proofErr w:type="spellStart"/>
+            <w:r>
+              <w:rPr>
+                <w:b/>
+                <w:bCs/>
+              </w:rPr>
+              <w:t>fails</w:t>
+            </w:r>
+            <w:proofErr w:type="spellEnd"/>
           </w:p>
           <w:p>
             <w:pPr>
@@ -2529,8 +2834,13 @@
               <w:jc w:val="center"/>
             </w:pPr>
             <w:r>
-              <w:t>252,210 fails</w:t>
-            </w:r>
+              <w:t xml:space="preserve">252,210 </w:t>
+            </w:r>
+            <w:proofErr w:type="spellStart"/>
+            <w:r>
+              <w:t>fails</w:t>
+            </w:r>
+            <w:proofErr w:type="spellEnd"/>
           </w:p>
           <w:p>
             <w:pPr>
@@ -2551,8 +2861,13 @@
               <w:jc w:val="center"/>
             </w:pPr>
             <w:r>
-              <w:t>3,637,566 fails</w:t>
-            </w:r>
+              <w:t xml:space="preserve">3,637,566 </w:t>
+            </w:r>
+            <w:proofErr w:type="spellStart"/>
+            <w:r>
+              <w:t>fails</w:t>
+            </w:r>
+            <w:proofErr w:type="spellEnd"/>
           </w:p>
           <w:p>
             <w:pPr>
@@ -2573,8 +2888,13 @@
               <w:jc w:val="center"/>
             </w:pPr>
             <w:r>
-              <w:t>245,441 fails</w:t>
-            </w:r>
+              <w:t xml:space="preserve">245,441 </w:t>
+            </w:r>
+            <w:proofErr w:type="spellStart"/>
+            <w:r>
+              <w:t>fails</w:t>
+            </w:r>
+            <w:proofErr w:type="spellEnd"/>
           </w:p>
           <w:p>
             <w:pPr>
@@ -2595,8 +2915,13 @@
               <w:jc w:val="center"/>
             </w:pPr>
             <w:r>
-              <w:t>3,457,753 fails</w:t>
-            </w:r>
+              <w:t xml:space="preserve">3,457,753 </w:t>
+            </w:r>
+            <w:proofErr w:type="spellStart"/>
+            <w:r>
+              <w:t>fails</w:t>
+            </w:r>
+            <w:proofErr w:type="spellEnd"/>
           </w:p>
           <w:p>
             <w:pPr>
@@ -2649,8 +2974,17 @@
                 <w:b/>
                 <w:bCs/>
               </w:rPr>
-              <w:t>323 fails</w:t>
-            </w:r>
+              <w:t xml:space="preserve">323 </w:t>
+            </w:r>
+            <w:proofErr w:type="spellStart"/>
+            <w:r>
+              <w:rPr>
+                <w:b/>
+                <w:bCs/>
+              </w:rPr>
+              <w:t>fails</w:t>
+            </w:r>
+            <w:proofErr w:type="spellEnd"/>
           </w:p>
           <w:p>
             <w:pPr>
@@ -2693,8 +3027,13 @@
               <w:jc w:val="center"/>
             </w:pPr>
             <w:r>
-              <w:t>1,737 fails</w:t>
-            </w:r>
+              <w:t xml:space="preserve">1,737 </w:t>
+            </w:r>
+            <w:proofErr w:type="spellStart"/>
+            <w:r>
+              <w:t>fails</w:t>
+            </w:r>
+            <w:proofErr w:type="spellEnd"/>
           </w:p>
           <w:p>
             <w:pPr>
@@ -2715,8 +3054,13 @@
               <w:jc w:val="center"/>
             </w:pPr>
             <w:r>
-              <w:t>4,402,830 fails</w:t>
-            </w:r>
+              <w:t xml:space="preserve">4,402,830 </w:t>
+            </w:r>
+            <w:proofErr w:type="spellStart"/>
+            <w:r>
+              <w:t>fails</w:t>
+            </w:r>
+            <w:proofErr w:type="spellEnd"/>
           </w:p>
           <w:p>
             <w:pPr>
@@ -2737,8 +3081,13 @@
               <w:jc w:val="center"/>
             </w:pPr>
             <w:r>
-              <w:t>1,737 fails</w:t>
-            </w:r>
+              <w:t xml:space="preserve">1,737 </w:t>
+            </w:r>
+            <w:proofErr w:type="spellStart"/>
+            <w:r>
+              <w:t>fails</w:t>
+            </w:r>
+            <w:proofErr w:type="spellEnd"/>
           </w:p>
           <w:p>
             <w:pPr>
@@ -2759,8 +3108,13 @@
               <w:jc w:val="center"/>
             </w:pPr>
             <w:r>
-              <w:t>4,402,770 fails</w:t>
-            </w:r>
+              <w:t xml:space="preserve">4,402,770 </w:t>
+            </w:r>
+            <w:proofErr w:type="spellStart"/>
+            <w:r>
+              <w:t>fails</w:t>
+            </w:r>
+            <w:proofErr w:type="spellEnd"/>
           </w:p>
           <w:p>
             <w:pPr>
@@ -2792,6 +3146,7 @@
         </w:rPr>
         <w:t xml:space="preserve"> </w:t>
       </w:r>
+      <w:proofErr w:type="spellStart"/>
       <w:r>
         <w:rPr>
           <w:b/>
@@ -2799,7 +3154,17 @@
           <w:sz w:val="44"/>
           <w:szCs w:val="44"/>
         </w:rPr>
-        <w:t>Ordered Poster</w:t>
+        <w:t>Ordered</w:t>
+      </w:r>
+      <w:proofErr w:type="spellEnd"/>
+      <w:r>
+        <w:rPr>
+          <w:b/>
+          <w:bCs/>
+          <w:sz w:val="44"/>
+          <w:szCs w:val="44"/>
+        </w:rPr>
+        <w:t xml:space="preserve"> Poster</w:t>
       </w:r>
     </w:p>
     <w:p>
@@ -2862,7 +3227,7 @@
     </w:p>
     <w:p>
       <w:pPr>
-        <w:pStyle w:val="ListParagraph"/>
+        <w:pStyle w:val="Paragrafoelenco"/>
         <w:numPr>
           <w:ilvl w:val="0"/>
           <w:numId w:val="4"/>
@@ -2873,18 +3238,28 @@
           <w:lang w:val="en-GB"/>
         </w:rPr>
       </w:pPr>
-      <w:r>
-        <w:rPr>
-          <w:sz w:val="28"/>
-          <w:szCs w:val="28"/>
-          <w:lang w:val="en-GB"/>
-        </w:rPr>
-        <w:t>NQueens Problem: Placing queens in random positions let the solver explore more possible assignments in way less time compared to starting from the top-left corner and going with order.</w:t>
+      <w:proofErr w:type="spellStart"/>
+      <w:r>
+        <w:rPr>
+          <w:sz w:val="28"/>
+          <w:szCs w:val="28"/>
+          <w:lang w:val="en-GB"/>
+        </w:rPr>
+        <w:t>NQueens</w:t>
+      </w:r>
+      <w:proofErr w:type="spellEnd"/>
+      <w:r>
+        <w:rPr>
+          <w:sz w:val="28"/>
+          <w:szCs w:val="28"/>
+          <w:lang w:val="en-GB"/>
+        </w:rPr>
+        <w:t xml:space="preserve"> Problem: Placing queens in random positions let the solver explore more possible assignments in way less time compared to starting from the top-left corner and going with order.</w:t>
       </w:r>
     </w:p>
     <w:p>
       <w:pPr>
-        <w:pStyle w:val="ListParagraph"/>
+        <w:pStyle w:val="Paragrafoelenco"/>
         <w:numPr>
           <w:ilvl w:val="0"/>
           <w:numId w:val="4"/>
@@ -2927,7 +3302,16 @@
           <w:szCs w:val="28"/>
           <w:lang w:val="en-GB"/>
         </w:rPr>
-        <w:t>, we are trying to fit a set of objects, defined by an area, inside another area. The optimal solution is the one where we use less space on the wall; a generic solution is to place all the posters within the area of the wall. We need to avoid spaces between the posters, placing posters randomly worsens our possibility to find a solution</w:t>
+        <w:t xml:space="preserve">, we are trying to fit a set of objects, defined by an area, inside another area. The optimal solution is the one where we use less space on the wall; a generic solution is to place all the posters within the area of the wall. We need to avoid spaces between the posters, placing posters randomly worsens our possibility to find a </w:t>
+      </w:r>
+      <w:proofErr w:type="gramStart"/>
+      <w:r>
+        <w:rPr>
+          <w:sz w:val="28"/>
+          <w:szCs w:val="28"/>
+          <w:lang w:val="en-GB"/>
+        </w:rPr>
+        <w:t>solution</w:t>
       </w:r>
       <w:r>
         <w:rPr>
@@ -2943,7 +3327,16 @@
           <w:szCs w:val="28"/>
           <w:lang w:val="en-GB"/>
         </w:rPr>
-        <w:t xml:space="preserve">. </w:t>
+        <w:t>.</w:t>
+      </w:r>
+      <w:proofErr w:type="gramEnd"/>
+      <w:r>
+        <w:rPr>
+          <w:sz w:val="28"/>
+          <w:szCs w:val="28"/>
+          <w:lang w:val="en-GB"/>
+        </w:rPr>
+        <w:t xml:space="preserve"> </w:t>
       </w:r>
     </w:p>
     <w:p>
@@ -2962,8 +3355,10 @@
           <w:szCs w:val="28"/>
           <w:lang w:val="en-GB"/>
         </w:rPr>
+        <w:lastRenderedPageBreak/>
         <w:t xml:space="preserve">We can also observe that the results of </w:t>
       </w:r>
+      <w:proofErr w:type="spellStart"/>
       <w:r>
         <w:rPr>
           <w:b/>
@@ -2974,6 +3369,7 @@
         </w:rPr>
         <w:t>first_fail</w:t>
       </w:r>
+      <w:proofErr w:type="spellEnd"/>
       <w:r>
         <w:rPr>
           <w:b/>
@@ -2992,15 +3388,27 @@
         </w:rPr>
         <w:t xml:space="preserve">and </w:t>
       </w:r>
-      <w:r>
-        <w:rPr>
-          <w:b/>
-          <w:bCs/>
-          <w:sz w:val="28"/>
-          <w:szCs w:val="28"/>
-          <w:lang w:val="en-GB"/>
-        </w:rPr>
-        <w:t xml:space="preserve">dom_w_deg </w:t>
+      <w:proofErr w:type="spellStart"/>
+      <w:r>
+        <w:rPr>
+          <w:b/>
+          <w:bCs/>
+          <w:sz w:val="28"/>
+          <w:szCs w:val="28"/>
+          <w:lang w:val="en-GB"/>
+        </w:rPr>
+        <w:t>dom_w_deg</w:t>
+      </w:r>
+      <w:proofErr w:type="spellEnd"/>
+      <w:r>
+        <w:rPr>
+          <w:b/>
+          <w:bCs/>
+          <w:sz w:val="28"/>
+          <w:szCs w:val="28"/>
+          <w:lang w:val="en-GB"/>
+        </w:rPr>
+        <w:t xml:space="preserve"> </w:t>
       </w:r>
       <w:r>
         <w:rPr>
@@ -3018,6 +3426,7 @@
         </w:rPr>
         <w:t xml:space="preserve"> This is because only the </w:t>
       </w:r>
+      <w:proofErr w:type="spellStart"/>
       <w:r>
         <w:rPr>
           <w:b/>
@@ -3028,6 +3437,7 @@
         </w:rPr>
         <w:t>input_order</w:t>
       </w:r>
+      <w:proofErr w:type="spellEnd"/>
       <w:r>
         <w:rPr>
           <w:sz w:val="28"/>
@@ -3156,7 +3566,25 @@
           <w:szCs w:val="28"/>
           <w:lang w:val="en-GB"/>
         </w:rPr>
-        <w:t>, making the input_order heuristic assign a value</w:t>
+        <w:t xml:space="preserve">, making the </w:t>
+      </w:r>
+      <w:proofErr w:type="spellStart"/>
+      <w:r>
+        <w:rPr>
+          <w:sz w:val="28"/>
+          <w:szCs w:val="28"/>
+          <w:lang w:val="en-GB"/>
+        </w:rPr>
+        <w:t>input_order</w:t>
+      </w:r>
+      <w:proofErr w:type="spellEnd"/>
+      <w:r>
+        <w:rPr>
+          <w:sz w:val="28"/>
+          <w:szCs w:val="28"/>
+          <w:lang w:val="en-GB"/>
+        </w:rPr>
+        <w:t xml:space="preserve"> heuristic assign a value</w:t>
       </w:r>
       <w:r>
         <w:rPr>
@@ -3214,6 +3642,7 @@
         </w:rPr>
         <w:t xml:space="preserve"> Given that </w:t>
       </w:r>
+      <w:proofErr w:type="spellStart"/>
       <w:r>
         <w:rPr>
           <w:b/>
@@ -3224,6 +3653,7 @@
         </w:rPr>
         <w:t>input_order</w:t>
       </w:r>
+      <w:proofErr w:type="spellEnd"/>
       <w:r>
         <w:rPr>
           <w:b/>
@@ -3258,16 +3688,7 @@
           <w:szCs w:val="28"/>
           <w:lang w:val="en-GB"/>
         </w:rPr>
-        <w:t xml:space="preserve">and that in the instance with the data ordered it performs way better </w:t>
-      </w:r>
-      <w:r>
-        <w:rPr>
-          <w:sz w:val="28"/>
-          <w:szCs w:val="28"/>
-          <w:lang w:val="en-GB"/>
-        </w:rPr>
-        <w:lastRenderedPageBreak/>
-        <w:t>than the other heuristics, this is a practical example that dynamic heuristics aren’t always the best way to go.</w:t>
+        <w:t>and that in the instance with the data ordered it performs way better than the other heuristics, this is a practical example that dynamic heuristics aren’t always the best way to go.</w:t>
       </w:r>
     </w:p>
     <w:p>
@@ -3317,6 +3738,7 @@
           <w:lang w:val="en-US"/>
         </w:rPr>
       </w:pPr>
+      <w:proofErr w:type="spellStart"/>
       <w:r>
         <w:rPr>
           <w:b/>
@@ -3325,12 +3747,35 @@
           <w:szCs w:val="44"/>
           <w:lang w:val="en-US"/>
         </w:rPr>
-        <w:t>QuasiGroup Completation</w:t>
-      </w:r>
+        <w:t>QuasiGroup</w:t>
+      </w:r>
+      <w:proofErr w:type="spellEnd"/>
+      <w:r>
+        <w:rPr>
+          <w:b/>
+          <w:bCs/>
+          <w:sz w:val="44"/>
+          <w:szCs w:val="44"/>
+          <w:lang w:val="en-US"/>
+        </w:rPr>
+        <w:t xml:space="preserve"> </w:t>
+      </w:r>
+      <w:proofErr w:type="spellStart"/>
+      <w:r>
+        <w:rPr>
+          <w:b/>
+          <w:bCs/>
+          <w:sz w:val="44"/>
+          <w:szCs w:val="44"/>
+          <w:lang w:val="en-US"/>
+        </w:rPr>
+        <w:t>Completation</w:t>
+      </w:r>
+      <w:proofErr w:type="spellEnd"/>
     </w:p>
     <w:tbl>
       <w:tblPr>
-        <w:tblStyle w:val="TableGrid"/>
+        <w:tblStyle w:val="Grigliatabella"/>
         <w:tblpPr w:leftFromText="141" w:rightFromText="141" w:vertAnchor="text" w:horzAnchor="margin" w:tblpXSpec="center" w:tblpY="125"/>
         <w:tblW w:w="11410" w:type="dxa"/>
         <w:tblLook w:val="04A0" w:firstRow="1" w:lastRow="0" w:firstColumn="1" w:lastColumn="0" w:noHBand="0" w:noVBand="1"/>
@@ -3389,6 +3834,7 @@
               </w:rPr>
               <w:tab/>
             </w:r>
+            <w:proofErr w:type="spellStart"/>
             <w:r>
               <w:rPr>
                 <w:b/>
@@ -3398,6 +3844,7 @@
               </w:rPr>
               <w:t>default_search</w:t>
             </w:r>
+            <w:proofErr w:type="spellEnd"/>
             <w:r>
               <w:rPr>
                 <w:b/>
@@ -3425,6 +3872,7 @@
                 <w:iCs/>
               </w:rPr>
             </w:pPr>
+            <w:proofErr w:type="spellStart"/>
             <w:r>
               <w:rPr>
                 <w:b/>
@@ -3432,7 +3880,17 @@
                 <w:i/>
                 <w:iCs/>
               </w:rPr>
-              <w:t>dom_w_deg + random</w:t>
+              <w:t>dom_w_deg</w:t>
+            </w:r>
+            <w:proofErr w:type="spellEnd"/>
+            <w:r>
+              <w:rPr>
+                <w:b/>
+                <w:bCs/>
+                <w:i/>
+                <w:iCs/>
+              </w:rPr>
+              <w:t xml:space="preserve"> + random</w:t>
             </w:r>
           </w:p>
         </w:tc>
@@ -3453,6 +3911,7 @@
                 <w:lang w:val="en-GB"/>
               </w:rPr>
             </w:pPr>
+            <w:proofErr w:type="spellStart"/>
             <w:r>
               <w:rPr>
                 <w:b/>
@@ -3461,7 +3920,18 @@
                 <w:iCs/>
                 <w:lang w:val="en-GB"/>
               </w:rPr>
-              <w:t>dom_w_deg + random + restart</w:t>
+              <w:t>dom_w_deg</w:t>
+            </w:r>
+            <w:proofErr w:type="spellEnd"/>
+            <w:r>
+              <w:rPr>
+                <w:b/>
+                <w:bCs/>
+                <w:i/>
+                <w:iCs/>
+                <w:lang w:val="en-GB"/>
+              </w:rPr>
+              <w:t xml:space="preserve"> + random + restart</w:t>
             </w:r>
           </w:p>
         </w:tc>
@@ -3564,6 +4034,7 @@
                 <w:iCs/>
               </w:rPr>
             </w:pPr>
+            <w:proofErr w:type="spellStart"/>
             <w:r>
               <w:rPr>
                 <w:b/>
@@ -3573,6 +4044,7 @@
               </w:rPr>
               <w:t>failures</w:t>
             </w:r>
+            <w:proofErr w:type="spellEnd"/>
           </w:p>
         </w:tc>
         <w:tc>
@@ -4292,6 +4764,7 @@
         </w:rPr>
         <w:t xml:space="preserve">It appears that the most robust approach, given the results for each instance of the data, is </w:t>
       </w:r>
+      <w:proofErr w:type="spellStart"/>
       <w:r>
         <w:rPr>
           <w:b/>
@@ -4302,6 +4775,7 @@
         </w:rPr>
         <w:t>dom_w_deg+random+restart</w:t>
       </w:r>
+      <w:proofErr w:type="spellEnd"/>
       <w:r>
         <w:rPr>
           <w:sz w:val="28"/>
@@ -4327,6 +4801,7 @@
         </w:rPr>
         <w:t xml:space="preserve">We can notice that the </w:t>
       </w:r>
+      <w:proofErr w:type="spellStart"/>
       <w:r>
         <w:rPr>
           <w:b/>
@@ -4347,6 +4822,7 @@
         </w:rPr>
         <w:t>+random</w:t>
       </w:r>
+      <w:proofErr w:type="spellEnd"/>
       <w:r>
         <w:rPr>
           <w:sz w:val="28"/>
@@ -4396,7 +4872,16 @@
           <w:szCs w:val="28"/>
           <w:lang w:val="en-GB"/>
         </w:rPr>
-        <w:t>For the default search we cannot say much, if the decision taken on the shallower nodes of the tree are good, the solver will eventually lead to a solution, for the second instance of data the performances of the default search are the best over all the others in the whole experiment, but if it takes a bad guess at the start it can get stuck in a big subtree and, as it has happened, perform way under the average.</w:t>
+        <w:t xml:space="preserve">For the default search we cannot say much, if the decision taken on the shallower nodes of the tree are good, the solver will eventually lead to a solution, for the second instance of data the performances of the default search are the best over all </w:t>
+      </w:r>
+      <w:r>
+        <w:rPr>
+          <w:sz w:val="28"/>
+          <w:szCs w:val="28"/>
+          <w:lang w:val="en-GB"/>
+        </w:rPr>
+        <w:lastRenderedPageBreak/>
+        <w:t>the others in the whole experiment, but if it takes a bad guess at the start it can get stuck in a big subtree and, as it has happened, perform way under the average.</w:t>
       </w:r>
     </w:p>
     <w:sectPr>
@@ -5227,18 +5712,17 @@
     <w:lsdException w:name="Unresolved Mention" w:semiHidden="1" w:unhideWhenUsed="1"/>
     <w:lsdException w:name="Smart Link" w:semiHidden="1" w:unhideWhenUsed="1"/>
   </w:latentStyles>
-  <w:style w:type="paragraph" w:default="1" w:styleId="Normal">
+  <w:style w:type="paragraph" w:default="1" w:styleId="Normale">
     <w:name w:val="Normal"/>
     <w:qFormat/>
     <w:rsid w:val="00EF467B"/>
   </w:style>
-  <w:style w:type="character" w:default="1" w:styleId="DefaultParagraphFont">
+  <w:style w:type="character" w:default="1" w:styleId="Carpredefinitoparagrafo">
     <w:name w:val="Default Paragraph Font"/>
     <w:uiPriority w:val="1"/>
-    <w:semiHidden/>
     <w:unhideWhenUsed/>
   </w:style>
-  <w:style w:type="table" w:default="1" w:styleId="TableNormal">
+  <w:style w:type="table" w:default="1" w:styleId="Tabellanormale">
     <w:name w:val="Normal Table"/>
     <w:uiPriority w:val="99"/>
     <w:semiHidden/>
@@ -5253,15 +5737,15 @@
       </w:tblCellMar>
     </w:tblPr>
   </w:style>
-  <w:style w:type="numbering" w:default="1" w:styleId="NoList">
+  <w:style w:type="numbering" w:default="1" w:styleId="Nessunelenco">
     <w:name w:val="No List"/>
     <w:uiPriority w:val="99"/>
     <w:semiHidden/>
     <w:unhideWhenUsed/>
   </w:style>
-  <w:style w:type="table" w:styleId="TableGrid">
+  <w:style w:type="table" w:styleId="Grigliatabella">
     <w:name w:val="Table Grid"/>
-    <w:basedOn w:val="TableNormal"/>
+    <w:basedOn w:val="Tabellanormale"/>
     <w:uiPriority w:val="39"/>
     <w:rsid w:val="00191858"/>
     <w:pPr>
@@ -5278,9 +5762,9 @@
       </w:tblBorders>
     </w:tblPr>
   </w:style>
-  <w:style w:type="paragraph" w:styleId="ListParagraph">
+  <w:style w:type="paragraph" w:styleId="Paragrafoelenco">
     <w:name w:val="List Paragraph"/>
-    <w:basedOn w:val="Normal"/>
+    <w:basedOn w:val="Normale"/>
     <w:uiPriority w:val="34"/>
     <w:qFormat/>
     <w:rsid w:val="00B16AE0"/>

</xml_diff>